<commit_message>
fixed raspr for TV
</commit_message>
<xml_diff>
--- a/Теория вероятностей/РК3/Распределения.docx
+++ b/Теория вероятностей/РК3/Распределения.docx
@@ -7,6 +7,9 @@
         <w:pStyle w:val="1"/>
       </w:pPr>
       <w:r>
+        <w:rPr>
+          <w:noProof/>
+        </w:rPr>
         <w:drawing>
           <wp:inline distT="0" distB="0" distL="0" distR="0" wp14:anchorId="45F8A045" wp14:editId="62A91133">
             <wp:extent cx="7199630" cy="2179320"/>
@@ -46,35 +49,51 @@
     </w:p>
     <w:p>
       <w:r>
-        <w:drawing>
-          <wp:inline distT="0" distB="0" distL="0" distR="0" wp14:anchorId="183AAC77" wp14:editId="783615E6">
-            <wp:extent cx="7199630" cy="1278890"/>
-            <wp:effectExtent l="0" t="0" r="1270" b="0"/>
-            <wp:docPr id="59" name="Рисунок 59"/>
-            <wp:cNvGraphicFramePr>
-              <a:graphicFrameLocks xmlns:a="http://schemas.openxmlformats.org/drawingml/2006/main" noChangeAspect="1"/>
-            </wp:cNvGraphicFramePr>
-            <a:graphic xmlns:a="http://schemas.openxmlformats.org/drawingml/2006/main">
-              <a:graphicData uri="http://schemas.openxmlformats.org/drawingml/2006/picture">
-                <pic:pic xmlns:pic="http://schemas.openxmlformats.org/drawingml/2006/picture">
-                  <pic:nvPicPr>
-                    <pic:cNvPr id="1" name=""/>
-                    <pic:cNvPicPr/>
-                  </pic:nvPicPr>
-                  <pic:blipFill>
-                    <a:blip r:embed="rId5"/>
-                    <a:stretch>
-                      <a:fillRect/>
-                    </a:stretch>
-                  </pic:blipFill>
-                  <pic:spPr>
-                    <a:xfrm>
-                      <a:off x="0" y="0"/>
-                      <a:ext cx="7199630" cy="1278890"/>
-                    </a:xfrm>
-                    <a:prstGeom prst="rect">
-                      <a:avLst/>
-                    </a:prstGeom>
+        <w:rPr>
+          <w:noProof/>
+        </w:rPr>
+        <w:drawing>
+          <wp:inline distT="0" distB="0" distL="0" distR="0" wp14:anchorId="5E6E3057" wp14:editId="31C9F065">
+            <wp:extent cx="7203440" cy="1278255"/>
+            <wp:effectExtent l="0" t="0" r="0" b="0"/>
+            <wp:docPr id="2" name="Рисунок 2"/>
+            <wp:cNvGraphicFramePr>
+              <a:graphicFrameLocks xmlns:a="http://schemas.openxmlformats.org/drawingml/2006/main" noChangeAspect="1"/>
+            </wp:cNvGraphicFramePr>
+            <a:graphic xmlns:a="http://schemas.openxmlformats.org/drawingml/2006/main">
+              <a:graphicData uri="http://schemas.openxmlformats.org/drawingml/2006/picture">
+                <pic:pic xmlns:pic="http://schemas.openxmlformats.org/drawingml/2006/picture">
+                  <pic:nvPicPr>
+                    <pic:cNvPr id="0" name="Picture 1"/>
+                    <pic:cNvPicPr>
+                      <a:picLocks noChangeAspect="1" noChangeArrowheads="1"/>
+                    </pic:cNvPicPr>
+                  </pic:nvPicPr>
+                  <pic:blipFill>
+                    <a:blip r:embed="rId5">
+                      <a:extLst>
+                        <a:ext uri="{28A0092B-C50C-407E-A947-70E740481C1C}">
+                          <a14:useLocalDpi xmlns:a14="http://schemas.microsoft.com/office/drawing/2010/main" val="0"/>
+                        </a:ext>
+                      </a:extLst>
+                    </a:blip>
+                    <a:srcRect/>
+                    <a:stretch>
+                      <a:fillRect/>
+                    </a:stretch>
+                  </pic:blipFill>
+                  <pic:spPr bwMode="auto">
+                    <a:xfrm>
+                      <a:off x="0" y="0"/>
+                      <a:ext cx="7203440" cy="1278255"/>
+                    </a:xfrm>
+                    <a:prstGeom prst="rect">
+                      <a:avLst/>
+                    </a:prstGeom>
+                    <a:noFill/>
+                    <a:ln>
+                      <a:noFill/>
+                    </a:ln>
                   </pic:spPr>
                 </pic:pic>
               </a:graphicData>
@@ -143,36 +162,52 @@
         <w:pStyle w:val="1"/>
       </w:pPr>
       <w:r>
+        <w:rPr>
+          <w:noProof/>
+        </w:rPr>
         <w:lastRenderedPageBreak/>
         <w:drawing>
-          <wp:inline distT="0" distB="0" distL="0" distR="0" wp14:anchorId="046893CD" wp14:editId="415B7328">
-            <wp:extent cx="7199630" cy="1936115"/>
-            <wp:effectExtent l="0" t="0" r="1270" b="6985"/>
-            <wp:docPr id="23" name="Рисунок 23"/>
-            <wp:cNvGraphicFramePr>
-              <a:graphicFrameLocks xmlns:a="http://schemas.openxmlformats.org/drawingml/2006/main" noChangeAspect="1"/>
-            </wp:cNvGraphicFramePr>
-            <a:graphic xmlns:a="http://schemas.openxmlformats.org/drawingml/2006/main">
-              <a:graphicData uri="http://schemas.openxmlformats.org/drawingml/2006/picture">
-                <pic:pic xmlns:pic="http://schemas.openxmlformats.org/drawingml/2006/picture">
-                  <pic:nvPicPr>
-                    <pic:cNvPr id="1" name=""/>
-                    <pic:cNvPicPr/>
-                  </pic:nvPicPr>
-                  <pic:blipFill>
-                    <a:blip r:embed="rId7"/>
-                    <a:stretch>
-                      <a:fillRect/>
-                    </a:stretch>
-                  </pic:blipFill>
-                  <pic:spPr>
-                    <a:xfrm>
-                      <a:off x="0" y="0"/>
-                      <a:ext cx="7199630" cy="1936115"/>
-                    </a:xfrm>
-                    <a:prstGeom prst="rect">
-                      <a:avLst/>
-                    </a:prstGeom>
+          <wp:inline distT="0" distB="0" distL="0" distR="0" wp14:anchorId="0297E7D5" wp14:editId="6D66E861">
+            <wp:extent cx="7203440" cy="1931670"/>
+            <wp:effectExtent l="0" t="0" r="0" b="0"/>
+            <wp:docPr id="3" name="Рисунок 3"/>
+            <wp:cNvGraphicFramePr>
+              <a:graphicFrameLocks xmlns:a="http://schemas.openxmlformats.org/drawingml/2006/main" noChangeAspect="1"/>
+            </wp:cNvGraphicFramePr>
+            <a:graphic xmlns:a="http://schemas.openxmlformats.org/drawingml/2006/main">
+              <a:graphicData uri="http://schemas.openxmlformats.org/drawingml/2006/picture">
+                <pic:pic xmlns:pic="http://schemas.openxmlformats.org/drawingml/2006/picture">
+                  <pic:nvPicPr>
+                    <pic:cNvPr id="0" name="Picture 2"/>
+                    <pic:cNvPicPr>
+                      <a:picLocks noChangeAspect="1" noChangeArrowheads="1"/>
+                    </pic:cNvPicPr>
+                  </pic:nvPicPr>
+                  <pic:blipFill>
+                    <a:blip r:embed="rId7">
+                      <a:extLst>
+                        <a:ext uri="{28A0092B-C50C-407E-A947-70E740481C1C}">
+                          <a14:useLocalDpi xmlns:a14="http://schemas.microsoft.com/office/drawing/2010/main" val="0"/>
+                        </a:ext>
+                      </a:extLst>
+                    </a:blip>
+                    <a:srcRect/>
+                    <a:stretch>
+                      <a:fillRect/>
+                    </a:stretch>
+                  </pic:blipFill>
+                  <pic:spPr bwMode="auto">
+                    <a:xfrm>
+                      <a:off x="0" y="0"/>
+                      <a:ext cx="7203440" cy="1931670"/>
+                    </a:xfrm>
+                    <a:prstGeom prst="rect">
+                      <a:avLst/>
+                    </a:prstGeom>
+                    <a:noFill/>
+                    <a:ln>
+                      <a:noFill/>
+                    </a:ln>
                   </pic:spPr>
                 </pic:pic>
               </a:graphicData>
@@ -242,36 +277,52 @@
         <w:pStyle w:val="1"/>
       </w:pPr>
       <w:r>
+        <w:rPr>
+          <w:noProof/>
+        </w:rPr>
         <w:lastRenderedPageBreak/>
         <w:drawing>
-          <wp:inline distT="0" distB="0" distL="0" distR="0" wp14:anchorId="77A22F11" wp14:editId="4CDD7A1F">
-            <wp:extent cx="7199630" cy="1958340"/>
-            <wp:effectExtent l="0" t="0" r="1270" b="3810"/>
-            <wp:docPr id="29" name="Рисунок 29"/>
-            <wp:cNvGraphicFramePr>
-              <a:graphicFrameLocks xmlns:a="http://schemas.openxmlformats.org/drawingml/2006/main" noChangeAspect="1"/>
-            </wp:cNvGraphicFramePr>
-            <a:graphic xmlns:a="http://schemas.openxmlformats.org/drawingml/2006/main">
-              <a:graphicData uri="http://schemas.openxmlformats.org/drawingml/2006/picture">
-                <pic:pic xmlns:pic="http://schemas.openxmlformats.org/drawingml/2006/picture">
-                  <pic:nvPicPr>
-                    <pic:cNvPr id="1" name=""/>
-                    <pic:cNvPicPr/>
-                  </pic:nvPicPr>
-                  <pic:blipFill>
-                    <a:blip r:embed="rId9"/>
-                    <a:stretch>
-                      <a:fillRect/>
-                    </a:stretch>
-                  </pic:blipFill>
-                  <pic:spPr>
-                    <a:xfrm>
-                      <a:off x="0" y="0"/>
-                      <a:ext cx="7199630" cy="1958340"/>
-                    </a:xfrm>
-                    <a:prstGeom prst="rect">
-                      <a:avLst/>
-                    </a:prstGeom>
+          <wp:inline distT="0" distB="0" distL="0" distR="0" wp14:anchorId="02237DA7" wp14:editId="139A41D8">
+            <wp:extent cx="7203440" cy="1959610"/>
+            <wp:effectExtent l="0" t="0" r="0" b="2540"/>
+            <wp:docPr id="4" name="Рисунок 4"/>
+            <wp:cNvGraphicFramePr>
+              <a:graphicFrameLocks xmlns:a="http://schemas.openxmlformats.org/drawingml/2006/main" noChangeAspect="1"/>
+            </wp:cNvGraphicFramePr>
+            <a:graphic xmlns:a="http://schemas.openxmlformats.org/drawingml/2006/main">
+              <a:graphicData uri="http://schemas.openxmlformats.org/drawingml/2006/picture">
+                <pic:pic xmlns:pic="http://schemas.openxmlformats.org/drawingml/2006/picture">
+                  <pic:nvPicPr>
+                    <pic:cNvPr id="0" name="Picture 3"/>
+                    <pic:cNvPicPr>
+                      <a:picLocks noChangeAspect="1" noChangeArrowheads="1"/>
+                    </pic:cNvPicPr>
+                  </pic:nvPicPr>
+                  <pic:blipFill>
+                    <a:blip r:embed="rId9">
+                      <a:extLst>
+                        <a:ext uri="{28A0092B-C50C-407E-A947-70E740481C1C}">
+                          <a14:useLocalDpi xmlns:a14="http://schemas.microsoft.com/office/drawing/2010/main" val="0"/>
+                        </a:ext>
+                      </a:extLst>
+                    </a:blip>
+                    <a:srcRect/>
+                    <a:stretch>
+                      <a:fillRect/>
+                    </a:stretch>
+                  </pic:blipFill>
+                  <pic:spPr bwMode="auto">
+                    <a:xfrm>
+                      <a:off x="0" y="0"/>
+                      <a:ext cx="7203440" cy="1959610"/>
+                    </a:xfrm>
+                    <a:prstGeom prst="rect">
+                      <a:avLst/>
+                    </a:prstGeom>
+                    <a:noFill/>
+                    <a:ln>
+                      <a:noFill/>
+                    </a:ln>
                   </pic:spPr>
                 </pic:pic>
               </a:graphicData>
@@ -337,6 +388,9 @@
     </w:p>
     <w:p>
       <w:r>
+        <w:rPr>
+          <w:noProof/>
+        </w:rPr>
         <w:drawing>
           <wp:inline distT="0" distB="0" distL="0" distR="0" wp14:anchorId="76099EE3" wp14:editId="6EBDCC4D">
             <wp:extent cx="7199630" cy="531495"/>
@@ -379,36 +433,52 @@
         <w:pStyle w:val="1"/>
       </w:pPr>
       <w:r>
+        <w:rPr>
+          <w:noProof/>
+        </w:rPr>
         <w:lastRenderedPageBreak/>
         <w:drawing>
-          <wp:inline distT="0" distB="0" distL="0" distR="0" wp14:anchorId="549FCF80" wp14:editId="236BDD18">
-            <wp:extent cx="7199630" cy="3049270"/>
-            <wp:effectExtent l="0" t="0" r="1270" b="0"/>
-            <wp:docPr id="30" name="Рисунок 30"/>
-            <wp:cNvGraphicFramePr>
-              <a:graphicFrameLocks xmlns:a="http://schemas.openxmlformats.org/drawingml/2006/main" noChangeAspect="1"/>
-            </wp:cNvGraphicFramePr>
-            <a:graphic xmlns:a="http://schemas.openxmlformats.org/drawingml/2006/main">
-              <a:graphicData uri="http://schemas.openxmlformats.org/drawingml/2006/picture">
-                <pic:pic xmlns:pic="http://schemas.openxmlformats.org/drawingml/2006/picture">
-                  <pic:nvPicPr>
-                    <pic:cNvPr id="1" name=""/>
-                    <pic:cNvPicPr/>
-                  </pic:nvPicPr>
-                  <pic:blipFill>
-                    <a:blip r:embed="rId12"/>
-                    <a:stretch>
-                      <a:fillRect/>
-                    </a:stretch>
-                  </pic:blipFill>
-                  <pic:spPr>
-                    <a:xfrm>
-                      <a:off x="0" y="0"/>
-                      <a:ext cx="7199630" cy="3049270"/>
-                    </a:xfrm>
-                    <a:prstGeom prst="rect">
-                      <a:avLst/>
-                    </a:prstGeom>
+          <wp:inline distT="0" distB="0" distL="0" distR="0" wp14:anchorId="5909204F" wp14:editId="5FB2AD97">
+            <wp:extent cx="7203440" cy="3051175"/>
+            <wp:effectExtent l="0" t="0" r="0" b="0"/>
+            <wp:docPr id="5" name="Рисунок 5"/>
+            <wp:cNvGraphicFramePr>
+              <a:graphicFrameLocks xmlns:a="http://schemas.openxmlformats.org/drawingml/2006/main" noChangeAspect="1"/>
+            </wp:cNvGraphicFramePr>
+            <a:graphic xmlns:a="http://schemas.openxmlformats.org/drawingml/2006/main">
+              <a:graphicData uri="http://schemas.openxmlformats.org/drawingml/2006/picture">
+                <pic:pic xmlns:pic="http://schemas.openxmlformats.org/drawingml/2006/picture">
+                  <pic:nvPicPr>
+                    <pic:cNvPr id="0" name="Picture 4"/>
+                    <pic:cNvPicPr>
+                      <a:picLocks noChangeAspect="1" noChangeArrowheads="1"/>
+                    </pic:cNvPicPr>
+                  </pic:nvPicPr>
+                  <pic:blipFill>
+                    <a:blip r:embed="rId12">
+                      <a:extLst>
+                        <a:ext uri="{28A0092B-C50C-407E-A947-70E740481C1C}">
+                          <a14:useLocalDpi xmlns:a14="http://schemas.microsoft.com/office/drawing/2010/main" val="0"/>
+                        </a:ext>
+                      </a:extLst>
+                    </a:blip>
+                    <a:srcRect/>
+                    <a:stretch>
+                      <a:fillRect/>
+                    </a:stretch>
+                  </pic:blipFill>
+                  <pic:spPr bwMode="auto">
+                    <a:xfrm>
+                      <a:off x="0" y="0"/>
+                      <a:ext cx="7203440" cy="3051175"/>
+                    </a:xfrm>
+                    <a:prstGeom prst="rect">
+                      <a:avLst/>
+                    </a:prstGeom>
+                    <a:noFill/>
+                    <a:ln>
+                      <a:noFill/>
+                    </a:ln>
                   </pic:spPr>
                 </pic:pic>
               </a:graphicData>
@@ -533,36 +603,52 @@
         <w:pStyle w:val="1"/>
       </w:pPr>
       <w:r>
+        <w:rPr>
+          <w:noProof/>
+        </w:rPr>
         <w:lastRenderedPageBreak/>
         <w:drawing>
-          <wp:inline distT="0" distB="0" distL="0" distR="0" wp14:anchorId="31345CE5" wp14:editId="6E4E0099">
-            <wp:extent cx="7199630" cy="1901190"/>
-            <wp:effectExtent l="0" t="0" r="1270" b="3810"/>
-            <wp:docPr id="39" name="Рисунок 39"/>
-            <wp:cNvGraphicFramePr>
-              <a:graphicFrameLocks xmlns:a="http://schemas.openxmlformats.org/drawingml/2006/main" noChangeAspect="1"/>
-            </wp:cNvGraphicFramePr>
-            <a:graphic xmlns:a="http://schemas.openxmlformats.org/drawingml/2006/main">
-              <a:graphicData uri="http://schemas.openxmlformats.org/drawingml/2006/picture">
-                <pic:pic xmlns:pic="http://schemas.openxmlformats.org/drawingml/2006/picture">
-                  <pic:nvPicPr>
-                    <pic:cNvPr id="1" name=""/>
-                    <pic:cNvPicPr/>
-                  </pic:nvPicPr>
-                  <pic:blipFill>
-                    <a:blip r:embed="rId15"/>
-                    <a:stretch>
-                      <a:fillRect/>
-                    </a:stretch>
-                  </pic:blipFill>
-                  <pic:spPr>
-                    <a:xfrm>
-                      <a:off x="0" y="0"/>
-                      <a:ext cx="7199630" cy="1901190"/>
-                    </a:xfrm>
-                    <a:prstGeom prst="rect">
-                      <a:avLst/>
-                    </a:prstGeom>
+          <wp:inline distT="0" distB="0" distL="0" distR="0" wp14:anchorId="008DCEEB" wp14:editId="3396E391">
+            <wp:extent cx="7203440" cy="1903730"/>
+            <wp:effectExtent l="0" t="0" r="0" b="1270"/>
+            <wp:docPr id="6" name="Рисунок 6"/>
+            <wp:cNvGraphicFramePr>
+              <a:graphicFrameLocks xmlns:a="http://schemas.openxmlformats.org/drawingml/2006/main" noChangeAspect="1"/>
+            </wp:cNvGraphicFramePr>
+            <a:graphic xmlns:a="http://schemas.openxmlformats.org/drawingml/2006/main">
+              <a:graphicData uri="http://schemas.openxmlformats.org/drawingml/2006/picture">
+                <pic:pic xmlns:pic="http://schemas.openxmlformats.org/drawingml/2006/picture">
+                  <pic:nvPicPr>
+                    <pic:cNvPr id="0" name="Picture 5"/>
+                    <pic:cNvPicPr>
+                      <a:picLocks noChangeAspect="1" noChangeArrowheads="1"/>
+                    </pic:cNvPicPr>
+                  </pic:nvPicPr>
+                  <pic:blipFill>
+                    <a:blip r:embed="rId15">
+                      <a:extLst>
+                        <a:ext uri="{28A0092B-C50C-407E-A947-70E740481C1C}">
+                          <a14:useLocalDpi xmlns:a14="http://schemas.microsoft.com/office/drawing/2010/main" val="0"/>
+                        </a:ext>
+                      </a:extLst>
+                    </a:blip>
+                    <a:srcRect/>
+                    <a:stretch>
+                      <a:fillRect/>
+                    </a:stretch>
+                  </pic:blipFill>
+                  <pic:spPr bwMode="auto">
+                    <a:xfrm>
+                      <a:off x="0" y="0"/>
+                      <a:ext cx="7203440" cy="1903730"/>
+                    </a:xfrm>
+                    <a:prstGeom prst="rect">
+                      <a:avLst/>
+                    </a:prstGeom>
+                    <a:noFill/>
+                    <a:ln>
+                      <a:noFill/>
+                    </a:ln>
                   </pic:spPr>
                 </pic:pic>
               </a:graphicData>
@@ -573,35 +659,51 @@
     </w:p>
     <w:p>
       <w:r>
-        <w:drawing>
-          <wp:inline distT="0" distB="0" distL="0" distR="0" wp14:anchorId="31DD6E28" wp14:editId="2A148FAE">
-            <wp:extent cx="7199630" cy="886460"/>
-            <wp:effectExtent l="0" t="0" r="1270" b="8890"/>
-            <wp:docPr id="43" name="Рисунок 43"/>
-            <wp:cNvGraphicFramePr>
-              <a:graphicFrameLocks xmlns:a="http://schemas.openxmlformats.org/drawingml/2006/main" noChangeAspect="1"/>
-            </wp:cNvGraphicFramePr>
-            <a:graphic xmlns:a="http://schemas.openxmlformats.org/drawingml/2006/main">
-              <a:graphicData uri="http://schemas.openxmlformats.org/drawingml/2006/picture">
-                <pic:pic xmlns:pic="http://schemas.openxmlformats.org/drawingml/2006/picture">
-                  <pic:nvPicPr>
-                    <pic:cNvPr id="1" name=""/>
-                    <pic:cNvPicPr/>
-                  </pic:nvPicPr>
-                  <pic:blipFill>
-                    <a:blip r:embed="rId16"/>
-                    <a:stretch>
-                      <a:fillRect/>
-                    </a:stretch>
-                  </pic:blipFill>
-                  <pic:spPr>
-                    <a:xfrm>
-                      <a:off x="0" y="0"/>
-                      <a:ext cx="7199630" cy="886460"/>
-                    </a:xfrm>
-                    <a:prstGeom prst="rect">
-                      <a:avLst/>
-                    </a:prstGeom>
+        <w:rPr>
+          <w:noProof/>
+        </w:rPr>
+        <w:drawing>
+          <wp:inline distT="0" distB="0" distL="0" distR="0" wp14:anchorId="3E9B8E7E" wp14:editId="2D10E259">
+            <wp:extent cx="7203440" cy="886460"/>
+            <wp:effectExtent l="0" t="0" r="0" b="8890"/>
+            <wp:docPr id="7" name="Рисунок 7"/>
+            <wp:cNvGraphicFramePr>
+              <a:graphicFrameLocks xmlns:a="http://schemas.openxmlformats.org/drawingml/2006/main" noChangeAspect="1"/>
+            </wp:cNvGraphicFramePr>
+            <a:graphic xmlns:a="http://schemas.openxmlformats.org/drawingml/2006/main">
+              <a:graphicData uri="http://schemas.openxmlformats.org/drawingml/2006/picture">
+                <pic:pic xmlns:pic="http://schemas.openxmlformats.org/drawingml/2006/picture">
+                  <pic:nvPicPr>
+                    <pic:cNvPr id="0" name="Picture 6"/>
+                    <pic:cNvPicPr>
+                      <a:picLocks noChangeAspect="1" noChangeArrowheads="1"/>
+                    </pic:cNvPicPr>
+                  </pic:nvPicPr>
+                  <pic:blipFill>
+                    <a:blip r:embed="rId16">
+                      <a:extLst>
+                        <a:ext uri="{28A0092B-C50C-407E-A947-70E740481C1C}">
+                          <a14:useLocalDpi xmlns:a14="http://schemas.microsoft.com/office/drawing/2010/main" val="0"/>
+                        </a:ext>
+                      </a:extLst>
+                    </a:blip>
+                    <a:srcRect/>
+                    <a:stretch>
+                      <a:fillRect/>
+                    </a:stretch>
+                  </pic:blipFill>
+                  <pic:spPr bwMode="auto">
+                    <a:xfrm>
+                      <a:off x="0" y="0"/>
+                      <a:ext cx="7203440" cy="886460"/>
+                    </a:xfrm>
+                    <a:prstGeom prst="rect">
+                      <a:avLst/>
+                    </a:prstGeom>
+                    <a:noFill/>
+                    <a:ln>
+                      <a:noFill/>
+                    </a:ln>
                   </pic:spPr>
                 </pic:pic>
               </a:graphicData>
@@ -666,84 +768,112 @@
       </w:r>
     </w:p>
     <w:p>
-      <w:pPr>
-        <w:pStyle w:val="1"/>
-      </w:pPr>
       <w:r>
         <w:lastRenderedPageBreak/>
         <w:drawing>
-          <wp:inline distT="0" distB="0" distL="0" distR="0" wp14:anchorId="6072A75E" wp14:editId="7B6D5404">
-            <wp:extent cx="7199630" cy="2098040"/>
-            <wp:effectExtent l="0" t="0" r="1270" b="0"/>
-            <wp:docPr id="41" name="Рисунок 41"/>
-            <wp:cNvGraphicFramePr>
-              <a:graphicFrameLocks xmlns:a="http://schemas.openxmlformats.org/drawingml/2006/main" noChangeAspect="1"/>
-            </wp:cNvGraphicFramePr>
-            <a:graphic xmlns:a="http://schemas.openxmlformats.org/drawingml/2006/main">
-              <a:graphicData uri="http://schemas.openxmlformats.org/drawingml/2006/picture">
-                <pic:pic xmlns:pic="http://schemas.openxmlformats.org/drawingml/2006/picture">
-                  <pic:nvPicPr>
-                    <pic:cNvPr id="1" name=""/>
-                    <pic:cNvPicPr/>
-                  </pic:nvPicPr>
-                  <pic:blipFill>
-                    <a:blip r:embed="rId18"/>
-                    <a:stretch>
-                      <a:fillRect/>
-                    </a:stretch>
-                  </pic:blipFill>
-                  <pic:spPr>
-                    <a:xfrm>
-                      <a:off x="0" y="0"/>
-                      <a:ext cx="7199630" cy="2098040"/>
-                    </a:xfrm>
-                    <a:prstGeom prst="rect">
-                      <a:avLst/>
-                    </a:prstGeom>
-                  </pic:spPr>
-                </pic:pic>
-              </a:graphicData>
-            </a:graphic>
-          </wp:inline>
-        </w:drawing>
-      </w:r>
-      <w:r>
-        <w:drawing>
-          <wp:inline distT="0" distB="0" distL="0" distR="0" wp14:anchorId="08984894" wp14:editId="55A96043">
-            <wp:extent cx="7199630" cy="1241425"/>
-            <wp:effectExtent l="0" t="0" r="1270" b="0"/>
-            <wp:docPr id="40" name="Рисунок 40"/>
-            <wp:cNvGraphicFramePr>
-              <a:graphicFrameLocks xmlns:a="http://schemas.openxmlformats.org/drawingml/2006/main" noChangeAspect="1"/>
-            </wp:cNvGraphicFramePr>
-            <a:graphic xmlns:a="http://schemas.openxmlformats.org/drawingml/2006/main">
-              <a:graphicData uri="http://schemas.openxmlformats.org/drawingml/2006/picture">
-                <pic:pic xmlns:pic="http://schemas.openxmlformats.org/drawingml/2006/picture">
-                  <pic:nvPicPr>
-                    <pic:cNvPr id="1" name=""/>
-                    <pic:cNvPicPr/>
-                  </pic:nvPicPr>
-                  <pic:blipFill>
-                    <a:blip r:embed="rId19"/>
-                    <a:stretch>
-                      <a:fillRect/>
-                    </a:stretch>
-                  </pic:blipFill>
-                  <pic:spPr>
-                    <a:xfrm>
-                      <a:off x="0" y="0"/>
-                      <a:ext cx="7199630" cy="1241425"/>
-                    </a:xfrm>
-                    <a:prstGeom prst="rect">
-                      <a:avLst/>
-                    </a:prstGeom>
-                  </pic:spPr>
-                </pic:pic>
-              </a:graphicData>
-            </a:graphic>
-          </wp:inline>
-        </w:drawing>
-      </w:r>
+          <wp:inline distT="0" distB="0" distL="0" distR="0" wp14:anchorId="311EA1C6" wp14:editId="1D9B562B">
+            <wp:extent cx="7203440" cy="2099310"/>
+            <wp:effectExtent l="0" t="0" r="0" b="0"/>
+            <wp:docPr id="10" name="Рисунок 10"/>
+            <wp:cNvGraphicFramePr>
+              <a:graphicFrameLocks xmlns:a="http://schemas.openxmlformats.org/drawingml/2006/main" noChangeAspect="1"/>
+            </wp:cNvGraphicFramePr>
+            <a:graphic xmlns:a="http://schemas.openxmlformats.org/drawingml/2006/main">
+              <a:graphicData uri="http://schemas.openxmlformats.org/drawingml/2006/picture">
+                <pic:pic xmlns:pic="http://schemas.openxmlformats.org/drawingml/2006/picture">
+                  <pic:nvPicPr>
+                    <pic:cNvPr id="0" name="Picture 9"/>
+                    <pic:cNvPicPr>
+                      <a:picLocks noChangeAspect="1" noChangeArrowheads="1"/>
+                    </pic:cNvPicPr>
+                  </pic:nvPicPr>
+                  <pic:blipFill>
+                    <a:blip r:embed="rId18">
+                      <a:extLst>
+                        <a:ext uri="{28A0092B-C50C-407E-A947-70E740481C1C}">
+                          <a14:useLocalDpi xmlns:a14="http://schemas.microsoft.com/office/drawing/2010/main" val="0"/>
+                        </a:ext>
+                      </a:extLst>
+                    </a:blip>
+                    <a:srcRect/>
+                    <a:stretch>
+                      <a:fillRect/>
+                    </a:stretch>
+                  </pic:blipFill>
+                  <pic:spPr bwMode="auto">
+                    <a:xfrm>
+                      <a:off x="0" y="0"/>
+                      <a:ext cx="7203440" cy="2099310"/>
+                    </a:xfrm>
+                    <a:prstGeom prst="rect">
+                      <a:avLst/>
+                    </a:prstGeom>
+                    <a:noFill/>
+                    <a:ln>
+                      <a:noFill/>
+                    </a:ln>
+                  </pic:spPr>
+                </pic:pic>
+              </a:graphicData>
+            </a:graphic>
+          </wp:inline>
+        </w:drawing>
+      </w:r>
+      <w:r>
+        <w:rPr>
+          <w:noProof/>
+        </w:rPr>
+        <w:drawing>
+          <wp:inline distT="0" distB="0" distL="0" distR="0" wp14:anchorId="3A7B2B77" wp14:editId="7D010DB2">
+            <wp:extent cx="7203440" cy="1240790"/>
+            <wp:effectExtent l="0" t="0" r="0" b="0"/>
+            <wp:docPr id="11" name="Рисунок 11"/>
+            <wp:cNvGraphicFramePr>
+              <a:graphicFrameLocks xmlns:a="http://schemas.openxmlformats.org/drawingml/2006/main" noChangeAspect="1"/>
+            </wp:cNvGraphicFramePr>
+            <a:graphic xmlns:a="http://schemas.openxmlformats.org/drawingml/2006/main">
+              <a:graphicData uri="http://schemas.openxmlformats.org/drawingml/2006/picture">
+                <pic:pic xmlns:pic="http://schemas.openxmlformats.org/drawingml/2006/picture">
+                  <pic:nvPicPr>
+                    <pic:cNvPr id="0" name="Picture 10"/>
+                    <pic:cNvPicPr>
+                      <a:picLocks noChangeAspect="1" noChangeArrowheads="1"/>
+                    </pic:cNvPicPr>
+                  </pic:nvPicPr>
+                  <pic:blipFill>
+                    <a:blip r:embed="rId19">
+                      <a:extLst>
+                        <a:ext uri="{28A0092B-C50C-407E-A947-70E740481C1C}">
+                          <a14:useLocalDpi xmlns:a14="http://schemas.microsoft.com/office/drawing/2010/main" val="0"/>
+                        </a:ext>
+                      </a:extLst>
+                    </a:blip>
+                    <a:srcRect/>
+                    <a:stretch>
+                      <a:fillRect/>
+                    </a:stretch>
+                  </pic:blipFill>
+                  <pic:spPr bwMode="auto">
+                    <a:xfrm>
+                      <a:off x="0" y="0"/>
+                      <a:ext cx="7203440" cy="1240790"/>
+                    </a:xfrm>
+                    <a:prstGeom prst="rect">
+                      <a:avLst/>
+                    </a:prstGeom>
+                    <a:noFill/>
+                    <a:ln>
+                      <a:noFill/>
+                    </a:ln>
+                  </pic:spPr>
+                </pic:pic>
+              </a:graphicData>
+            </a:graphic>
+          </wp:inline>
+        </w:drawing>
+      </w:r>
+      <w:bookmarkStart w:id="0" w:name="_GoBack"/>
+      <w:bookmarkEnd w:id="0"/>
     </w:p>
     <w:p>
       <w:r>
@@ -800,10 +930,7 @@
         </w:drawing>
       </w:r>
     </w:p>
-    <w:p>
-      <w:bookmarkStart w:id="0" w:name="_GoBack"/>
-      <w:bookmarkEnd w:id="0"/>
-    </w:p>
+    <w:p/>
     <w:p>
       <w:r>
         <w:rPr>

</xml_diff>